<commit_message>
Last changes before presentation
</commit_message>
<xml_diff>
--- a/Presentation/BMP280 - Text - Revision.docx
+++ b/Presentation/BMP280 - Text - Revision.docx
@@ -45,7 +45,21 @@
           <w:sz w:val="28"/>
           <w:szCs w:val="28"/>
         </w:rPr>
-        <w:t xml:space="preserve">Je vais présenter un capteur de pression – l’élément fondamental du baromètre. Le capteur qu’on avait en particulier est le BMP280 qui était intégré à une unité inertielle. Il est très petit et à peine visible sur cette unité qui est elle-même déjà petite. </w:t>
+        <w:t xml:space="preserve">Je vais présenter un capteur de pression – l’élément fondamental </w:t>
+      </w:r>
+      <w:r>
+        <w:rPr>
+          <w:sz w:val="28"/>
+          <w:szCs w:val="28"/>
+        </w:rPr>
+        <w:t>d’un outil bien connu, le</w:t>
+      </w:r>
+      <w:r>
+        <w:rPr>
+          <w:sz w:val="28"/>
+          <w:szCs w:val="28"/>
+        </w:rPr>
+        <w:t xml:space="preserve"> baromètre. Le capteur qu’on avait en particulier est le BMP280 qui était intégré à une unité inertielle. Il est très petit et à peine visible sur cette unité qui est elle-même déjà petite. </w:t>
       </w:r>
     </w:p>
     <w:p>
@@ -299,7 +313,23 @@
           <w:sz w:val="28"/>
           <w:szCs w:val="28"/>
         </w:rPr>
-        <w:t>Nous avons déjà été introduit dans le cours à la piézo-électricité, qui est la</w:t>
+        <w:t>Nous avons déjà été introduit dans le cours</w:t>
+      </w:r>
+      <w:r>
+        <w:rPr>
+          <w:sz w:val="28"/>
+          <w:szCs w:val="28"/>
+        </w:rPr>
+        <w:t xml:space="preserve"> sur les capteurs</w:t>
+      </w:r>
+      <w:bookmarkStart w:id="0" w:name="_GoBack"/>
+      <w:bookmarkEnd w:id="0"/>
+      <w:r>
+        <w:rPr>
+          <w:sz w:val="28"/>
+          <w:szCs w:val="28"/>
+        </w:rPr>
+        <w:t xml:space="preserve"> à la piézo-électricité, qui est la</w:t>
       </w:r>
     </w:p>
     <w:p>
@@ -334,7 +364,21 @@
           <w:szCs w:val="28"/>
         </w:rPr>
         <w:lastRenderedPageBreak/>
-        <w:t>l’action d’une contrainte mécanique. Donc on utilise par exemple des cristaux</w:t>
+        <w:t xml:space="preserve">l’action d’une contrainte mécanique. </w:t>
+      </w:r>
+      <w:r>
+        <w:rPr>
+          <w:sz w:val="28"/>
+          <w:szCs w:val="28"/>
+        </w:rPr>
+        <w:t>O</w:t>
+      </w:r>
+      <w:r>
+        <w:rPr>
+          <w:sz w:val="28"/>
+          <w:szCs w:val="28"/>
+        </w:rPr>
+        <w:t>n utilise par exemple des cristaux</w:t>
       </w:r>
       <w:r>
         <w:rPr>
@@ -1009,8 +1053,6 @@
         </w:rPr>
         <w:t>DEMO :</w:t>
       </w:r>
-      <w:bookmarkStart w:id="0" w:name="_GoBack"/>
-      <w:bookmarkEnd w:id="0"/>
     </w:p>
     <w:p>
       <w:pPr>

</xml_diff>